<commit_message>
changed description, fixed typo
</commit_message>
<xml_diff>
--- a/dokumente/Sprintberichte/Sprint 1/Sprintbericht 1 - Einarbeitung und Projektplanung.docx
+++ b/dokumente/Sprintberichte/Sprint 1/Sprintbericht 1 - Einarbeitung und Projektplanung.docx
@@ -140,27 +140,7 @@
       </w:r>
       <w:proofErr w:type="spellEnd"/>
     </w:p>
-    <w:p>
-      <w:pPr>
-        <w:ind w:left="705"/>
-      </w:pPr>
-    </w:p>
-    <w:p>
-      <w:pPr>
-        <w:ind w:left="705"/>
-      </w:pPr>
-      <w:r>
-        <w:t xml:space="preserve">Hierbei wurde darauf geachtet, dass </w:t>
-      </w:r>
-      <w:r>
-        <w:t>die Aufgaben so verteilt wurden, dass die einzelnen Personen ein Gebiet bekommen haben, in welchem Sie keine oder wenig Erfahrung haben oder sich verbessern wollen.</w:t>
-      </w:r>
-    </w:p>
-    <w:p>
-      <w:pPr>
-        <w:ind w:left="705"/>
-      </w:pPr>
-    </w:p>
+    <w:p/>
     <w:p>
       <w:pPr>
         <w:ind w:left="705"/>
@@ -236,90 +216,91 @@
         <w:ind w:left="705"/>
       </w:pPr>
       <w:r>
-        <w:t>Zusätzlich wurden innerhalb des Sprints die einzelnen User-Stories und Tasks angelegt und verwaltet.</w:t>
-      </w:r>
-    </w:p>
-    <w:p>
-      <w:pPr>
-        <w:ind w:left="705"/>
-      </w:pPr>
-      <w:r>
-        <w:t xml:space="preserve">Nachdem die Grundlegenden Entscheidungen getroffen wurden, bestand der Rest des Sprints daraus, dass sich die einzelnen Personen in ihr Gebiet eingearbeitet haben um im folgenden Sprint mit so </w:t>
-      </w:r>
-      <w:proofErr w:type="gramStart"/>
-      <w:r>
-        <w:t>wenig</w:t>
-      </w:r>
-      <w:proofErr w:type="gramEnd"/>
-      <w:r>
-        <w:t xml:space="preserve"> Unterbrechungen wie möglich zu arbeiten.</w:t>
-      </w:r>
-    </w:p>
-    <w:p/>
-    <w:p>
-      <w:r>
-        <w:t>Probleme:</w:t>
-      </w:r>
-    </w:p>
-    <w:p>
-      <w:pPr>
-        <w:ind w:left="705"/>
-      </w:pPr>
-      <w:r>
-        <w:t>Trotz der Entwicklungsgelösten Inhalte des Sprints, kam es zu einigen Problemen, welche den Fortschritt etwas verlangsamt haben.</w:t>
-      </w:r>
-    </w:p>
-    <w:p>
-      <w:pPr>
-        <w:ind w:left="705"/>
-      </w:pPr>
-      <w:r>
-        <w:t xml:space="preserve">Dies wären zum Beispiel teilweise fehlende Hardware oder andere Arbeitsmittel, als auch interne Verwaltungsdaten, wie </w:t>
-      </w:r>
-      <w:proofErr w:type="spellStart"/>
-      <w:r>
-        <w:t>Nutzeraccounts</w:t>
-      </w:r>
-      <w:proofErr w:type="spellEnd"/>
-      <w:r>
-        <w:t xml:space="preserve"> oder notwendige Rechte auf ebendiesen.</w:t>
-      </w:r>
-    </w:p>
-    <w:p>
-      <w:pPr>
-        <w:ind w:left="705"/>
-      </w:pPr>
-    </w:p>
-    <w:p>
-      <w:r>
-        <w:t>Ergebnis:</w:t>
-      </w:r>
-    </w:p>
-    <w:p>
-      <w:pPr>
-        <w:ind w:left="705"/>
-      </w:pPr>
-      <w:r>
-        <w:t xml:space="preserve">Da in diesem Sprint nur Einarbeitung und Projektverwaltung getätigt wurden, gibt es zu diesem keinen ausgewerteten </w:t>
-      </w:r>
-      <w:proofErr w:type="spellStart"/>
-      <w:r>
-        <w:t>Burndowngraphen</w:t>
-      </w:r>
-      <w:proofErr w:type="spellEnd"/>
-      <w:r>
-        <w:t xml:space="preserve">. </w:t>
-      </w:r>
-    </w:p>
-    <w:p>
-      <w:pPr>
-        <w:ind w:left="705"/>
-      </w:pPr>
-      <w:r>
-        <w:t>Allerdings wurden alle Elemente die oben aufgelistet wurden in vollem Umfang innerhalb der Zeit erledigt.</w:t>
+        <w:t>Zusätzlich wurden innerhalb des Sprints</w:t>
       </w:r>
       <w:bookmarkStart w:id="0" w:name="_GoBack"/>
       <w:bookmarkEnd w:id="0"/>
+      <w:r>
+        <w:t xml:space="preserve"> die einzelnen User-Stories und Tasks angelegt und verwaltet.</w:t>
+      </w:r>
+    </w:p>
+    <w:p>
+      <w:pPr>
+        <w:ind w:left="705"/>
+      </w:pPr>
+      <w:r>
+        <w:t xml:space="preserve">Nachdem die Grundlegenden Entscheidungen getroffen wurden, bestand der Rest des Sprints daraus, dass sich die einzelnen Personen in ihr Gebiet eingearbeitet haben um im folgenden Sprint mit so </w:t>
+      </w:r>
+      <w:r>
+        <w:t>wenigen</w:t>
+      </w:r>
+      <w:r>
+        <w:t xml:space="preserve"> Unterbrechungen wie möglich zu arbeiten.</w:t>
+      </w:r>
+    </w:p>
+    <w:p/>
+    <w:p>
+      <w:r>
+        <w:t>Probleme:</w:t>
+      </w:r>
+    </w:p>
+    <w:p>
+      <w:pPr>
+        <w:ind w:left="705"/>
+      </w:pPr>
+      <w:r>
+        <w:t>Trotz der Entwicklungsgelösten Inhalte des Sprints, kam es zu einigen Problemen, welche den Fortschritt etwas verlangsamt haben.</w:t>
+      </w:r>
+    </w:p>
+    <w:p>
+      <w:pPr>
+        <w:ind w:left="705"/>
+      </w:pPr>
+      <w:r>
+        <w:t xml:space="preserve">Dies wären zum Beispiel teilweise fehlende Hardware oder andere Arbeitsmittel, als auch interne Verwaltungsdaten, wie </w:t>
+      </w:r>
+      <w:proofErr w:type="spellStart"/>
+      <w:r>
+        <w:t>Nutzeraccounts</w:t>
+      </w:r>
+      <w:proofErr w:type="spellEnd"/>
+      <w:r>
+        <w:t xml:space="preserve"> oder notwendige Rechte auf ebendiesen.</w:t>
+      </w:r>
+    </w:p>
+    <w:p>
+      <w:pPr>
+        <w:ind w:left="705"/>
+      </w:pPr>
+    </w:p>
+    <w:p>
+      <w:r>
+        <w:t>Ergebnis:</w:t>
+      </w:r>
+    </w:p>
+    <w:p>
+      <w:pPr>
+        <w:ind w:left="705"/>
+      </w:pPr>
+      <w:r>
+        <w:t xml:space="preserve">Da in diesem Sprint nur Einarbeitung und Projektverwaltung getätigt wurden, gibt es zu diesem keinen ausgewerteten </w:t>
+      </w:r>
+      <w:proofErr w:type="spellStart"/>
+      <w:r>
+        <w:t>Burndowngraphen</w:t>
+      </w:r>
+      <w:proofErr w:type="spellEnd"/>
+      <w:r>
+        <w:t xml:space="preserve">. </w:t>
+      </w:r>
+    </w:p>
+    <w:p>
+      <w:pPr>
+        <w:ind w:left="705"/>
+      </w:pPr>
+      <w:r>
+        <w:t>Allerdings wurden alle Elemente die oben aufgelistet wurden in vollem Umfang innerhalb der Zeit erledigt.</w:t>
+      </w:r>
     </w:p>
     <w:sectPr>
       <w:pgSz w:w="11906" w:h="16838"/>

</xml_diff>